<commit_message>
Обновил main.py и README.md
</commit_message>
<xml_diff>
--- a/Последовательность работы.docx
+++ b/Последовательность работы.docx
@@ -12,7 +12,6 @@
           <w:rFonts w:ascii="Arial" w:hAnsi="Arial" w:cs="Arial"/>
         </w:rPr>
       </w:pPr>
-      <w:bookmarkStart w:id="0" w:name="_GoBack"/>
       <w:r>
         <w:rPr>
           <w:rFonts w:ascii="Arial" w:hAnsi="Arial" w:cs="Arial"/>
@@ -260,14 +259,48 @@
           <w:lang w:val="kk-KZ"/>
         </w:rPr>
       </w:pPr>
+      <w:proofErr w:type="gramStart"/>
       <w:r>
         <w:rPr>
           <w:rStyle w:val="HTML1"/>
           <w:rFonts w:ascii="Arial" w:eastAsiaTheme="minorHAnsi" w:hAnsi="Arial" w:cs="Arial"/>
           <w:sz w:val="28"/>
           <w:szCs w:val="28"/>
-        </w:rPr>
-        <w:t>...\Final_project</w:t>
+          <w:lang w:val="en-US"/>
+        </w:rPr>
+        <w:t>c</w:t>
+      </w:r>
+      <w:bookmarkStart w:id="0" w:name="_GoBack"/>
+      <w:bookmarkEnd w:id="0"/>
+      <w:r>
+        <w:rPr>
+          <w:rStyle w:val="HTML1"/>
+          <w:rFonts w:ascii="Arial" w:eastAsiaTheme="minorHAnsi" w:hAnsi="Arial" w:cs="Arial"/>
+          <w:sz w:val="28"/>
+          <w:szCs w:val="28"/>
+          <w:lang w:val="en-US"/>
+        </w:rPr>
+        <w:t>d</w:t>
+      </w:r>
+      <w:proofErr w:type="gramEnd"/>
+      <w:r>
+        <w:rPr>
+          <w:rStyle w:val="HTML1"/>
+          <w:rFonts w:ascii="Arial" w:eastAsiaTheme="minorHAnsi" w:hAnsi="Arial" w:cs="Arial"/>
+          <w:sz w:val="28"/>
+          <w:szCs w:val="28"/>
+          <w:lang w:val="en-US"/>
+        </w:rPr>
+        <w:t xml:space="preserve"> </w:t>
+      </w:r>
+      <w:r>
+        <w:rPr>
+          <w:rStyle w:val="HTML1"/>
+          <w:rFonts w:ascii="Arial" w:eastAsiaTheme="minorHAnsi" w:hAnsi="Arial" w:cs="Arial"/>
+          <w:sz w:val="28"/>
+          <w:szCs w:val="28"/>
+        </w:rPr>
+        <w:t>price_prediction</w:t>
       </w:r>
     </w:p>
     <w:p>
@@ -4097,7 +4130,6 @@
         <w:t>This sequence of steps will enable you to properly configure your environment, run the program, obtain rental price predictions, and assess the quality of the models.</w:t>
       </w:r>
     </w:p>
-    <w:bookmarkEnd w:id="0"/>
     <w:p>
       <w:pPr>
         <w:spacing w:after="0" w:line="240" w:lineRule="auto"/>

</xml_diff>